<commit_message>
Added Shadows to Video options in design doc
</commit_message>
<xml_diff>
--- a/doc/Paddocks Design Document.docx
+++ b/doc/Paddocks Design Document.docx
@@ -54,6 +54,15 @@
     </w:p>
     <w:sdt>
       <w:sdtPr>
+        <w:rPr>
+          <w:rFonts w:asciiTheme="minorHAnsi" w:eastAsiaTheme="minorHAnsi" w:hAnsiTheme="minorHAnsi" w:cstheme="minorBidi"/>
+          <w:b w:val="0"/>
+          <w:bCs w:val="0"/>
+          <w:color w:val="auto"/>
+          <w:sz w:val="22"/>
+          <w:szCs w:val="22"/>
+          <w:lang w:val="en-AU" w:eastAsia="en-US"/>
+        </w:rPr>
         <w:id w:val="675608341"/>
         <w:docPartObj>
           <w:docPartGallery w:val="Table of Contents"/>
@@ -62,14 +71,7 @@
       </w:sdtPr>
       <w:sdtEndPr>
         <w:rPr>
-          <w:rFonts w:asciiTheme="minorHAnsi" w:eastAsiaTheme="minorHAnsi" w:hAnsiTheme="minorHAnsi" w:cstheme="minorBidi"/>
-          <w:b w:val="0"/>
-          <w:bCs w:val="0"/>
           <w:noProof/>
-          <w:color w:val="auto"/>
-          <w:sz w:val="22"/>
-          <w:szCs w:val="22"/>
-          <w:lang w:val="en-AU" w:eastAsia="en-US"/>
         </w:rPr>
       </w:sdtEndPr>
       <w:sdtContent>
@@ -612,7 +614,15 @@
         <w:spacing w:before="200"/>
       </w:pPr>
       <w:r>
-        <w:t xml:space="preserve">Section A – </w:t>
+        <w:t xml:space="preserve">Section </w:t>
+      </w:r>
+      <w:proofErr w:type="gramStart"/>
+      <w:r>
+        <w:t>A</w:t>
+      </w:r>
+      <w:proofErr w:type="gramEnd"/>
+      <w:r>
+        <w:t xml:space="preserve"> – </w:t>
       </w:r>
       <w:r>
         <w:t>Project</w:t>
@@ -815,10 +825,7 @@
         <w:t xml:space="preserve">etween two posts </w:t>
       </w:r>
       <w:r>
-        <w:t>made by a player</w:t>
-      </w:r>
-      <w:r>
-        <w:t xml:space="preserve"> </w:t>
+        <w:t xml:space="preserve">made by a player </w:t>
       </w:r>
       <w:r>
         <w:t>will be represented by a wooden fence.</w:t>
@@ -1152,16 +1159,7 @@
       </w:pPr>
       <w:bookmarkStart w:id="3" w:name="_Toc337347154"/>
       <w:r>
-        <w:t xml:space="preserve">Section </w:t>
-      </w:r>
-      <w:r>
-        <w:t>D</w:t>
-      </w:r>
-      <w:r>
-        <w:t xml:space="preserve"> – </w:t>
-      </w:r>
-      <w:r>
-        <w:t xml:space="preserve">Options and </w:t>
+        <w:t xml:space="preserve">Section D – Options and </w:t>
       </w:r>
       <w:r>
         <w:t>S</w:t>
@@ -1431,7 +1429,12 @@
         <w:t>P</w:t>
       </w:r>
       <w:r>
-        <w:t>article effects</w:t>
+        <w:t>article eff</w:t>
+      </w:r>
+      <w:bookmarkStart w:id="4" w:name="_GoBack"/>
+      <w:bookmarkEnd w:id="4"/>
+      <w:r>
+        <w:t>ects</w:t>
       </w:r>
       <w:r>
         <w:t xml:space="preserve"> – </w:t>
@@ -1463,23 +1466,45 @@
     </w:p>
     <w:p>
       <w:pPr>
+        <w:pStyle w:val="ListParagraph"/>
+        <w:numPr>
+          <w:ilvl w:val="1"/>
+          <w:numId w:val="7"/>
+        </w:numPr>
+        <w:jc w:val="both"/>
+      </w:pPr>
+      <w:r>
+        <w:t xml:space="preserve">Shadows – </w:t>
+      </w:r>
+      <w:r>
+        <w:rPr>
+          <w:b/>
+        </w:rPr>
+        <w:t>On</w:t>
+      </w:r>
+      <w:r>
+        <w:t xml:space="preserve"> or </w:t>
+      </w:r>
+      <w:r>
+        <w:rPr>
+          <w:b/>
+        </w:rPr>
+        <w:t>off</w:t>
+      </w:r>
+      <w:r>
+        <w:t>.</w:t>
+      </w:r>
+    </w:p>
+    <w:p>
+      <w:pPr>
         <w:pStyle w:val="Heading1"/>
       </w:pPr>
-      <w:bookmarkStart w:id="4" w:name="_Toc337347155"/>
+      <w:bookmarkStart w:id="5" w:name="_Toc337347155"/>
       <w:r>
         <w:lastRenderedPageBreak/>
-        <w:t xml:space="preserve">Section </w:t>
-      </w:r>
-      <w:r>
-        <w:t>E</w:t>
-      </w:r>
-      <w:r>
-        <w:t xml:space="preserve"> – </w:t>
-      </w:r>
-      <w:r>
-        <w:t>Menu Screens</w:t>
-      </w:r>
-      <w:bookmarkEnd w:id="4"/>
+        <w:t>Section E – Menu Screens</w:t>
+      </w:r>
+      <w:bookmarkEnd w:id="5"/>
     </w:p>
     <w:p>
       <w:pPr>
@@ -1701,25 +1726,7 @@
         <w:t>Start game – button.</w:t>
       </w:r>
       <w:r>
-        <w:t xml:space="preserve"> When clicked, t</w:t>
-      </w:r>
-      <w:r>
-        <w:t xml:space="preserve">urn order selection </w:t>
-      </w:r>
-      <w:r>
-        <w:t>t</w:t>
-      </w:r>
-      <w:r>
-        <w:t xml:space="preserve">akes place </w:t>
-      </w:r>
-      <w:r>
-        <w:t xml:space="preserve">at first </w:t>
-      </w:r>
-      <w:r>
-        <w:t>(refer to section A for turn order information).</w:t>
-      </w:r>
-      <w:r>
-        <w:t xml:space="preserve"> </w:t>
+        <w:t xml:space="preserve"> When clicked, turn order selection takes place at first (refer to section A for turn order information). </w:t>
       </w:r>
       <w:r>
         <w:t>Then</w:t>
@@ -2119,10 +2126,7 @@
         <w:jc w:val="both"/>
       </w:pPr>
       <w:r>
-        <w:t>A</w:t>
-      </w:r>
-      <w:r>
-        <w:t xml:space="preserve"> detailed message should be shown to the user if possible.</w:t>
+        <w:t>A detailed message should be shown to the user if possible.</w:t>
       </w:r>
     </w:p>
     <w:p>
@@ -2439,7 +2443,7 @@
       <w:pPr>
         <w:pStyle w:val="Heading1"/>
       </w:pPr>
-      <w:bookmarkStart w:id="5" w:name="_Toc337347156"/>
+      <w:bookmarkStart w:id="6" w:name="_Toc337347156"/>
       <w:r>
         <w:t xml:space="preserve">Section </w:t>
       </w:r>
@@ -2447,12 +2451,9 @@
         <w:t>F</w:t>
       </w:r>
       <w:r>
-        <w:t xml:space="preserve"> – </w:t>
-      </w:r>
-      <w:r>
-        <w:t>In-game HUD</w:t>
-      </w:r>
-      <w:bookmarkEnd w:id="5"/>
+        <w:t xml:space="preserve"> – In-game HUD</w:t>
+      </w:r>
+      <w:bookmarkEnd w:id="6"/>
     </w:p>
     <w:p>
       <w:pPr>
@@ -2538,7 +2539,7 @@
       <w:pPr>
         <w:pStyle w:val="Heading1"/>
       </w:pPr>
-      <w:bookmarkStart w:id="6" w:name="_Toc337347157"/>
+      <w:bookmarkStart w:id="7" w:name="_Toc337347157"/>
       <w:r>
         <w:t xml:space="preserve">Section </w:t>
       </w:r>
@@ -2551,7 +2552,7 @@
       <w:r>
         <w:t>Sounds and Music</w:t>
       </w:r>
-      <w:bookmarkEnd w:id="6"/>
+      <w:bookmarkEnd w:id="7"/>
     </w:p>
     <w:p>
       <w:pPr>
@@ -2591,13 +2592,7 @@
         <w:rPr>
           <w:b/>
         </w:rPr>
-        <w:t>Graphical User Interface</w:t>
-      </w:r>
-      <w:r>
-        <w:rPr>
-          <w:b/>
-        </w:rPr>
-        <w:t xml:space="preserve"> (GUI) element</w:t>
+        <w:t>Graphical User Interface (GUI) element</w:t>
       </w:r>
       <w:r>
         <w:t>, such as a</w:t>
@@ -2718,8 +2713,6 @@
       <w:pPr>
         <w:jc w:val="both"/>
       </w:pPr>
-      <w:bookmarkStart w:id="7" w:name="_GoBack"/>
-      <w:bookmarkEnd w:id="7"/>
     </w:p>
     <w:sectPr>
       <w:pgSz w:w="11906" w:h="16838"/>
@@ -5726,7 +5719,7 @@
 </file>
 
 <file path=customXml/itemProps1.xml><?xml version="1.0" encoding="utf-8"?>
-<ds:datastoreItem xmlns:ds="http://schemas.openxmlformats.org/officeDocument/2006/customXml" ds:itemID="{5610F425-4FEE-4A3B-A6B1-607641FF7993}">
+<ds:datastoreItem xmlns:ds="http://schemas.openxmlformats.org/officeDocument/2006/customXml" ds:itemID="{DE48035F-5E1E-46B9-93A6-7D7CCEC3EE8F}">
   <ds:schemaRefs>
     <ds:schemaRef ds:uri="http://schemas.openxmlformats.org/officeDocument/2006/bibliography"/>
   </ds:schemaRefs>

</xml_diff>